<commit_message>
one table per entity; one row for each attribute
</commit_message>
<xml_diff>
--- a/specifications/deliv2/DataDictionary.docx
+++ b/specifications/deliv2/DataDictionary.docx
@@ -2,26 +2,29 @@
 <file path=word/document.xml><?xml version="1.0" encoding="utf-8"?>
 <w:document xmlns:wpc="http://schemas.microsoft.com/office/word/2010/wordprocessingCanvas" xmlns:cx="http://schemas.microsoft.com/office/drawing/2014/chartex" xmlns:cx1="http://schemas.microsoft.com/office/drawing/2015/9/8/chartex" xmlns:cx2="http://schemas.microsoft.com/office/drawing/2015/10/21/chartex" xmlns:cx3="http://schemas.microsoft.com/office/drawing/2016/5/9/chartex" xmlns:cx4="http://schemas.microsoft.com/office/drawing/2016/5/10/chartex" xmlns:cx5="http://schemas.microsoft.com/office/drawing/2016/5/11/chartex" xmlns:cx6="http://schemas.microsoft.com/office/drawing/2016/5/12/chartex" xmlns:cx7="http://schemas.microsoft.com/office/drawing/2016/5/13/chartex" xmlns:cx8="http://schemas.microsoft.com/office/drawing/2016/5/14/chartex" xmlns:mc="http://schemas.openxmlformats.org/markup-compatibility/2006" xmlns:aink="http://schemas.microsoft.com/office/drawing/2016/ink" xmlns:am3d="http://schemas.microsoft.com/office/drawing/2017/model3d" xmlns:o="urn:schemas-microsoft-com:office:office" xmlns:r="http://schemas.openxmlformats.org/officeDocument/2006/relationships" xmlns:m="http://schemas.openxmlformats.org/officeDocument/2006/math" xmlns:v="urn:schemas-microsoft-com:vml" xmlns:wp14="http://schemas.microsoft.com/office/word/2010/wordprocessingDrawing" xmlns:wp="http://schemas.openxmlformats.org/drawingml/2006/wordprocessingDrawing" xmlns:w10="urn:schemas-microsoft-com:office:word" xmlns:w="http://schemas.openxmlformats.org/wordprocessingml/2006/main" xmlns:w14="http://schemas.microsoft.com/office/word/2010/wordml" xmlns:w15="http://schemas.microsoft.com/office/word/2012/wordml" xmlns:w16cid="http://schemas.microsoft.com/office/word/2016/wordml/cid" xmlns:w16se="http://schemas.microsoft.com/office/word/2015/wordml/symex" xmlns:wpg="http://schemas.microsoft.com/office/word/2010/wordprocessingGroup" xmlns:wpi="http://schemas.microsoft.com/office/word/2010/wordprocessingInk" xmlns:wne="http://schemas.microsoft.com/office/word/2006/wordml" xmlns:wps="http://schemas.microsoft.com/office/word/2010/wordprocessingShape" mc:Ignorable="w14 w15 w16se w16cid wp14">
   <w:body>
+    <w:p>
+      <w:r>
+        <w:t>User:</w:t>
+      </w:r>
+    </w:p>
     <w:tbl>
       <w:tblPr>
         <w:tblStyle w:val="TableGrid"/>
-        <w:tblW w:w="9350" w:type="dxa"/>
+        <w:tblW w:w="9355" w:type="dxa"/>
         <w:tblLook w:val="04A0" w:firstRow="1" w:lastRow="0" w:firstColumn="1" w:lastColumn="0" w:noHBand="0" w:noVBand="1"/>
       </w:tblPr>
       <w:tblGrid>
         <w:gridCol w:w="1455"/>
         <w:gridCol w:w="1042"/>
-        <w:gridCol w:w="1062"/>
-        <w:gridCol w:w="1248"/>
-        <w:gridCol w:w="1057"/>
-        <w:gridCol w:w="1107"/>
-        <w:gridCol w:w="1140"/>
-        <w:gridCol w:w="1239"/>
+        <w:gridCol w:w="1368"/>
+        <w:gridCol w:w="1620"/>
+        <w:gridCol w:w="1080"/>
+        <w:gridCol w:w="2790"/>
       </w:tblGrid>
       <w:tr>
         <w:tc>
           <w:tcPr>
-            <w:tcW w:w="1160" w:type="dxa"/>
+            <w:tcW w:w="1455" w:type="dxa"/>
           </w:tcPr>
           <w:p>
             <w:r>
@@ -31,7 +34,7 @@
         </w:tc>
         <w:tc>
           <w:tcPr>
-            <w:tcW w:w="1158" w:type="dxa"/>
+            <w:tcW w:w="1042" w:type="dxa"/>
           </w:tcPr>
           <w:p>
             <w:r>
@@ -41,7 +44,7 @@
         </w:tc>
         <w:tc>
           <w:tcPr>
-            <w:tcW w:w="1161" w:type="dxa"/>
+            <w:tcW w:w="1368" w:type="dxa"/>
           </w:tcPr>
           <w:p>
             <w:r>
@@ -51,7 +54,7 @@
         </w:tc>
         <w:tc>
           <w:tcPr>
-            <w:tcW w:w="1165" w:type="dxa"/>
+            <w:tcW w:w="1620" w:type="dxa"/>
           </w:tcPr>
           <w:p>
             <w:r>
@@ -61,27 +64,7 @@
         </w:tc>
         <w:tc>
           <w:tcPr>
-            <w:tcW w:w="1151" w:type="dxa"/>
-          </w:tcPr>
-          <w:p>
-            <w:r>
-              <w:t>Entity</w:t>
-            </w:r>
-          </w:p>
-        </w:tc>
-        <w:tc>
-          <w:tcPr>
-            <w:tcW w:w="1151" w:type="dxa"/>
-          </w:tcPr>
-          <w:p>
-            <w:r>
-              <w:t>Relation</w:t>
-            </w:r>
-          </w:p>
-        </w:tc>
-        <w:tc>
-          <w:tcPr>
-            <w:tcW w:w="1165" w:type="dxa"/>
+            <w:tcW w:w="1080" w:type="dxa"/>
           </w:tcPr>
           <w:p>
             <w:r>
@@ -91,7 +74,7 @@
         </w:tc>
         <w:tc>
           <w:tcPr>
-            <w:tcW w:w="1239" w:type="dxa"/>
+            <w:tcW w:w="2790" w:type="dxa"/>
           </w:tcPr>
           <w:p>
             <w:r>
@@ -103,7 +86,7 @@
       <w:tr>
         <w:tc>
           <w:tcPr>
-            <w:tcW w:w="1160" w:type="dxa"/>
+            <w:tcW w:w="1455" w:type="dxa"/>
           </w:tcPr>
           <w:p>
             <w:proofErr w:type="spellStart"/>
@@ -115,7 +98,7 @@
         </w:tc>
         <w:tc>
           <w:tcPr>
-            <w:tcW w:w="1158" w:type="dxa"/>
+            <w:tcW w:w="1042" w:type="dxa"/>
           </w:tcPr>
           <w:p>
             <w:r>
@@ -125,7 +108,7 @@
         </w:tc>
         <w:tc>
           <w:tcPr>
-            <w:tcW w:w="1161" w:type="dxa"/>
+            <w:tcW w:w="1368" w:type="dxa"/>
           </w:tcPr>
           <w:p>
             <w:r>
@@ -135,7 +118,7 @@
         </w:tc>
         <w:tc>
           <w:tcPr>
-            <w:tcW w:w="1165" w:type="dxa"/>
+            <w:tcW w:w="1620" w:type="dxa"/>
           </w:tcPr>
           <w:p>
             <w:r>
@@ -145,26 +128,7 @@
         </w:tc>
         <w:tc>
           <w:tcPr>
-            <w:tcW w:w="1151" w:type="dxa"/>
-          </w:tcPr>
-          <w:p>
-            <w:r>
-              <w:t>User</w:t>
-            </w:r>
-          </w:p>
-        </w:tc>
-        <w:tc>
-          <w:tcPr>
-            <w:tcW w:w="1151" w:type="dxa"/>
-          </w:tcPr>
-          <w:p>
-            <w:bookmarkStart w:id="0" w:name="_GoBack"/>
-            <w:bookmarkEnd w:id="0"/>
-          </w:p>
-        </w:tc>
-        <w:tc>
-          <w:tcPr>
-            <w:tcW w:w="1165" w:type="dxa"/>
+            <w:tcW w:w="1080" w:type="dxa"/>
           </w:tcPr>
           <w:p>
             <w:r>
@@ -174,7 +138,7 @@
         </w:tc>
         <w:tc>
           <w:tcPr>
-            <w:tcW w:w="1239" w:type="dxa"/>
+            <w:tcW w:w="2790" w:type="dxa"/>
           </w:tcPr>
           <w:p>
             <w:r>
@@ -184,7 +148,10 @@
         </w:tc>
       </w:tr>
     </w:tbl>
-    <w:p/>
+    <w:p>
+      <w:bookmarkStart w:id="0" w:name="_GoBack"/>
+      <w:bookmarkEnd w:id="0"/>
+    </w:p>
     <w:sectPr>
       <w:pgSz w:w="12240" w:h="15840"/>
       <w:pgMar w:top="1440" w:right="1440" w:bottom="1440" w:left="1440" w:header="720" w:footer="720" w:gutter="0"/>

</xml_diff>

<commit_message>
working on user table; added name and date_of_birth attributes
</commit_message>
<xml_diff>
--- a/specifications/deliv2/DataDictionary.docx
+++ b/specifications/deliv2/DataDictionary.docx
@@ -10,21 +10,21 @@
     <w:tbl>
       <w:tblPr>
         <w:tblStyle w:val="TableGrid"/>
-        <w:tblW w:w="9355" w:type="dxa"/>
+        <w:tblW w:w="0" w:type="auto"/>
         <w:tblLook w:val="04A0" w:firstRow="1" w:lastRow="0" w:firstColumn="1" w:lastColumn="0" w:noHBand="0" w:noVBand="1"/>
       </w:tblPr>
       <w:tblGrid>
         <w:gridCol w:w="1455"/>
-        <w:gridCol w:w="1042"/>
-        <w:gridCol w:w="1368"/>
-        <w:gridCol w:w="1620"/>
-        <w:gridCol w:w="1080"/>
-        <w:gridCol w:w="2790"/>
+        <w:gridCol w:w="1041"/>
+        <w:gridCol w:w="1118"/>
+        <w:gridCol w:w="1564"/>
+        <w:gridCol w:w="1356"/>
+        <w:gridCol w:w="2638"/>
       </w:tblGrid>
       <w:tr>
         <w:tc>
           <w:tcPr>
-            <w:tcW w:w="1455" w:type="dxa"/>
+            <w:tcW w:w="0" w:type="auto"/>
           </w:tcPr>
           <w:p>
             <w:r>
@@ -34,7 +34,7 @@
         </w:tc>
         <w:tc>
           <w:tcPr>
-            <w:tcW w:w="1042" w:type="dxa"/>
+            <w:tcW w:w="0" w:type="auto"/>
           </w:tcPr>
           <w:p>
             <w:r>
@@ -44,7 +44,7 @@
         </w:tc>
         <w:tc>
           <w:tcPr>
-            <w:tcW w:w="1368" w:type="dxa"/>
+            <w:tcW w:w="0" w:type="auto"/>
           </w:tcPr>
           <w:p>
             <w:r>
@@ -54,7 +54,7 @@
         </w:tc>
         <w:tc>
           <w:tcPr>
-            <w:tcW w:w="1620" w:type="dxa"/>
+            <w:tcW w:w="0" w:type="auto"/>
           </w:tcPr>
           <w:p>
             <w:r>
@@ -64,7 +64,7 @@
         </w:tc>
         <w:tc>
           <w:tcPr>
-            <w:tcW w:w="1080" w:type="dxa"/>
+            <w:tcW w:w="0" w:type="auto"/>
           </w:tcPr>
           <w:p>
             <w:r>
@@ -74,7 +74,7 @@
         </w:tc>
         <w:tc>
           <w:tcPr>
-            <w:tcW w:w="2790" w:type="dxa"/>
+            <w:tcW w:w="0" w:type="auto"/>
           </w:tcPr>
           <w:p>
             <w:r>
@@ -86,7 +86,7 @@
       <w:tr>
         <w:tc>
           <w:tcPr>
-            <w:tcW w:w="1455" w:type="dxa"/>
+            <w:tcW w:w="0" w:type="auto"/>
           </w:tcPr>
           <w:p>
             <w:proofErr w:type="spellStart"/>
@@ -98,7 +98,7 @@
         </w:tc>
         <w:tc>
           <w:tcPr>
-            <w:tcW w:w="1042" w:type="dxa"/>
+            <w:tcW w:w="0" w:type="auto"/>
           </w:tcPr>
           <w:p>
             <w:r>
@@ -108,7 +108,7 @@
         </w:tc>
         <w:tc>
           <w:tcPr>
-            <w:tcW w:w="1368" w:type="dxa"/>
+            <w:tcW w:w="0" w:type="auto"/>
           </w:tcPr>
           <w:p>
             <w:r>
@@ -118,7 +118,7 @@
         </w:tc>
         <w:tc>
           <w:tcPr>
-            <w:tcW w:w="1620" w:type="dxa"/>
+            <w:tcW w:w="0" w:type="auto"/>
           </w:tcPr>
           <w:p>
             <w:r>
@@ -128,7 +128,7 @@
         </w:tc>
         <w:tc>
           <w:tcPr>
-            <w:tcW w:w="1080" w:type="dxa"/>
+            <w:tcW w:w="0" w:type="auto"/>
           </w:tcPr>
           <w:p>
             <w:r>
@@ -138,13 +138,113 @@
         </w:tc>
         <w:tc>
           <w:tcPr>
-            <w:tcW w:w="2790" w:type="dxa"/>
+            <w:tcW w:w="0" w:type="auto"/>
           </w:tcPr>
           <w:p>
             <w:r>
               <w:t>Date of birth of a user.</w:t>
             </w:r>
           </w:p>
+        </w:tc>
+      </w:tr>
+      <w:tr>
+        <w:tc>
+          <w:tcPr>
+            <w:tcW w:w="0" w:type="auto"/>
+          </w:tcPr>
+          <w:p>
+            <w:r>
+              <w:t>name</w:t>
+            </w:r>
+          </w:p>
+        </w:tc>
+        <w:tc>
+          <w:tcPr>
+            <w:tcW w:w="0" w:type="auto"/>
+          </w:tcPr>
+          <w:p>
+            <w:r>
+              <w:t>30 bits</w:t>
+            </w:r>
+          </w:p>
+        </w:tc>
+        <w:tc>
+          <w:tcPr>
+            <w:tcW w:w="0" w:type="auto"/>
+          </w:tcPr>
+          <w:p>
+            <w:r>
+              <w:t>string</w:t>
+            </w:r>
+          </w:p>
+        </w:tc>
+        <w:tc>
+          <w:tcPr>
+            <w:tcW w:w="0" w:type="auto"/>
+          </w:tcPr>
+          <w:p>
+            <w:r>
+              <w:t>--------------------</w:t>
+            </w:r>
+          </w:p>
+        </w:tc>
+        <w:tc>
+          <w:tcPr>
+            <w:tcW w:w="0" w:type="auto"/>
+          </w:tcPr>
+          <w:p>
+            <w:r>
+              <w:t>Rick Sanchez</w:t>
+            </w:r>
+          </w:p>
+        </w:tc>
+        <w:tc>
+          <w:tcPr>
+            <w:tcW w:w="0" w:type="auto"/>
+          </w:tcPr>
+          <w:p>
+            <w:r>
+              <w:t>First and last name of user.</w:t>
+            </w:r>
+          </w:p>
+        </w:tc>
+      </w:tr>
+      <w:tr>
+        <w:tc>
+          <w:tcPr>
+            <w:tcW w:w="0" w:type="auto"/>
+          </w:tcPr>
+          <w:p/>
+        </w:tc>
+        <w:tc>
+          <w:tcPr>
+            <w:tcW w:w="0" w:type="auto"/>
+          </w:tcPr>
+          <w:p/>
+        </w:tc>
+        <w:tc>
+          <w:tcPr>
+            <w:tcW w:w="0" w:type="auto"/>
+          </w:tcPr>
+          <w:p/>
+        </w:tc>
+        <w:tc>
+          <w:tcPr>
+            <w:tcW w:w="0" w:type="auto"/>
+          </w:tcPr>
+          <w:p/>
+        </w:tc>
+        <w:tc>
+          <w:tcPr>
+            <w:tcW w:w="0" w:type="auto"/>
+          </w:tcPr>
+          <w:p/>
+        </w:tc>
+        <w:tc>
+          <w:tcPr>
+            <w:tcW w:w="0" w:type="auto"/>
+          </w:tcPr>
+          <w:p/>
         </w:tc>
       </w:tr>
     </w:tbl>

</xml_diff>